<commit_message>
Aggiunta Domanda Diagrammi delle Attività
</commit_message>
<xml_diff>
--- a/Documentazione/Domande.docx
+++ b/Documentazione/Domande.docx
@@ -122,6 +122,25 @@
       </w:r>
       <w:r>
         <w:t>, il verbale è unico, ma le diverse voci possono essere scritte da diverse persone. Va bene la rappresentazione abbozzata?</w:t>
+      </w:r>
+    </w:p>
+    <w:p>
+      <w:pPr>
+        <w:pStyle w:val="Paragrafoelenco"/>
+        <w:numPr>
+          <w:ilvl w:val="0"/>
+          <w:numId w:val="1"/>
+        </w:numPr>
+      </w:pPr>
+      <w:r>
+        <w:rPr>
+          <w:i/>
+          <w:iCs/>
+        </w:rPr>
+        <w:t xml:space="preserve">Diagrammi delle Attività: </w:t>
+      </w:r>
+      <w:r>
+        <w:t>Chiedere come realizzarli?</w:t>
       </w:r>
     </w:p>
     <w:sectPr>

</xml_diff>

<commit_message>
Cancellazione Domanda Diagrammi delle Attività
</commit_message>
<xml_diff>
--- a/Documentazione/Domande.docx
+++ b/Documentazione/Domande.docx
@@ -122,25 +122,6 @@
       </w:r>
       <w:r>
         <w:t>, il verbale è unico, ma le diverse voci possono essere scritte da diverse persone. Va bene la rappresentazione abbozzata?</w:t>
-      </w:r>
-    </w:p>
-    <w:p>
-      <w:pPr>
-        <w:pStyle w:val="Paragrafoelenco"/>
-        <w:numPr>
-          <w:ilvl w:val="0"/>
-          <w:numId w:val="1"/>
-        </w:numPr>
-      </w:pPr>
-      <w:r>
-        <w:rPr>
-          <w:i/>
-          <w:iCs/>
-        </w:rPr>
-        <w:t xml:space="preserve">Diagrammi delle Attività: </w:t>
-      </w:r>
-      <w:r>
-        <w:t>Chiedere come realizzarli?</w:t>
       </w:r>
     </w:p>
     <w:sectPr>

</xml_diff>